<commit_message>
try to add support for U-type
not finish
</commit_message>
<xml_diff>
--- a/docs/dv-cpu-doc.docx
+++ b/docs/dv-cpu-doc.docx
@@ -230,6 +230,89 @@
             <w:rPr>
               <w:noProof/>
             </w:rPr>
+            <w:t>Preface</w:t>
+          </w:r>
+          <w:r>
+            <w:rPr>
+              <w:noProof/>
+            </w:rPr>
+            <w:tab/>
+          </w:r>
+          <w:r>
+            <w:rPr>
+              <w:noProof/>
+            </w:rPr>
+            <w:fldChar w:fldCharType="begin"/>
+          </w:r>
+          <w:r>
+            <w:rPr>
+              <w:noProof/>
+            </w:rPr>
+            <w:instrText xml:space="preserve"> PAGEREF _Toc142056818 \h </w:instrText>
+          </w:r>
+          <w:r>
+            <w:rPr>
+              <w:noProof/>
+            </w:rPr>
+          </w:r>
+          <w:r>
+            <w:rPr>
+              <w:noProof/>
+            </w:rPr>
+            <w:fldChar w:fldCharType="separate"/>
+          </w:r>
+          <w:r>
+            <w:rPr>
+              <w:noProof/>
+            </w:rPr>
+            <w:t>3</w:t>
+          </w:r>
+          <w:r>
+            <w:rPr>
+              <w:noProof/>
+            </w:rPr>
+            <w:fldChar w:fldCharType="end"/>
+          </w:r>
+        </w:p>
+        <w:p>
+          <w:pPr>
+            <w:pStyle w:val="TOC1"/>
+            <w:tabs>
+              <w:tab w:val="left" w:pos="840"/>
+              <w:tab w:val="right" w:leader="dot" w:pos="7360"/>
+            </w:tabs>
+            <w:rPr>
+              <w:rFonts w:eastAsiaTheme="minorEastAsia" w:cstheme="minorBidi"/>
+              <w:b w:val="0"/>
+              <w:noProof/>
+              <w:kern w:val="2"/>
+              <w:sz w:val="22"/>
+              <w:lang w:val="en-US" w:eastAsia="zh-CN"/>
+              <w14:ligatures w14:val="standardContextual"/>
+            </w:rPr>
+          </w:pPr>
+          <w:r>
+            <w:rPr>
+              <w:noProof/>
+            </w:rPr>
+            <w:t>2</w:t>
+          </w:r>
+          <w:r>
+            <w:rPr>
+              <w:rFonts w:eastAsiaTheme="minorEastAsia" w:cstheme="minorBidi"/>
+              <w:b w:val="0"/>
+              <w:noProof/>
+              <w:kern w:val="2"/>
+              <w:sz w:val="22"/>
+              <w:lang w:val="en-US" w:eastAsia="zh-CN"/>
+              <w14:ligatures w14:val="standardContextual"/>
+            </w:rPr>
+            <w:tab/>
+          </w:r>
+          <w:r>
+            <w:rPr>
+              <w:noProof/>
+            </w:rPr>
             <w:t>Hardware Design</w:t>
           </w:r>
           <w:r>
@@ -248,7 +331,12 @@
             <w:rPr>
               <w:noProof/>
             </w:rPr>
-            <w:instrText xml:space="preserve"> PAGEREF _Toc141980714 \h </w:instrText>
+            <w:instrText xml:space="preserve"> PAGEREF _Toc142056819 \h </w:instrText>
+          </w:r>
+          <w:r>
+            <w:rPr>
+              <w:noProof/>
+            </w:rPr>
           </w:r>
           <w:r>
             <w:rPr>
@@ -258,33 +346,9 @@
           </w:r>
           <w:r>
             <w:rPr>
-              <w:rFonts w:hint="eastAsia"/>
-              <w:b w:val="0"/>
-              <w:bCs/>
-              <w:noProof/>
-              <w:lang w:eastAsia="zh-CN"/>
-            </w:rPr>
-            <w:t>错误</w:t>
-          </w:r>
-          <w:r>
-            <w:rPr>
-              <w:rFonts w:hint="eastAsia"/>
-              <w:b w:val="0"/>
-              <w:bCs/>
-              <w:noProof/>
-              <w:lang w:eastAsia="zh-CN"/>
-            </w:rPr>
-            <w:t>!</w:t>
-          </w:r>
-          <w:r>
-            <w:rPr>
-              <w:rFonts w:hint="eastAsia"/>
-              <w:b w:val="0"/>
-              <w:bCs/>
-              <w:noProof/>
-              <w:lang w:eastAsia="zh-CN"/>
-            </w:rPr>
-            <w:t>未定义书签。</w:t>
+              <w:noProof/>
+            </w:rPr>
+            <w:t>3</w:t>
           </w:r>
           <w:r>
             <w:rPr>
@@ -315,7 +379,7 @@
             <w:rPr>
               <w:noProof/>
             </w:rPr>
-            <w:t>1.1</w:t>
+            <w:t>2.1</w:t>
           </w:r>
           <w:r>
             <w:rPr>
@@ -352,7 +416,7 @@
             <w:rPr>
               <w:noProof/>
             </w:rPr>
-            <w:instrText xml:space="preserve"> PAGEREF _Toc141980715 \h </w:instrText>
+            <w:instrText xml:space="preserve"> PAGEREF _Toc142056820 \h </w:instrText>
           </w:r>
           <w:r>
             <w:rPr>
@@ -399,7 +463,7 @@
             <w:rPr>
               <w:noProof/>
             </w:rPr>
-            <w:t>1.1.1</w:t>
+            <w:t>2.1.1</w:t>
           </w:r>
           <w:r>
             <w:rPr>
@@ -435,7 +499,7 @@
             <w:rPr>
               <w:noProof/>
             </w:rPr>
-            <w:instrText xml:space="preserve"> PAGEREF _Toc141980716 \h </w:instrText>
+            <w:instrText xml:space="preserve"> PAGEREF _Toc142056821 \h </w:instrText>
           </w:r>
           <w:r>
             <w:rPr>
@@ -453,6 +517,176 @@
               <w:noProof/>
             </w:rPr>
             <w:t>3</w:t>
+          </w:r>
+          <w:r>
+            <w:rPr>
+              <w:noProof/>
+            </w:rPr>
+            <w:fldChar w:fldCharType="end"/>
+          </w:r>
+        </w:p>
+        <w:p>
+          <w:pPr>
+            <w:pStyle w:val="TOC3"/>
+            <w:tabs>
+              <w:tab w:val="left" w:pos="1470"/>
+              <w:tab w:val="right" w:leader="dot" w:pos="7360"/>
+            </w:tabs>
+            <w:rPr>
+              <w:rFonts w:eastAsiaTheme="minorEastAsia" w:cstheme="minorBidi"/>
+              <w:noProof/>
+              <w:kern w:val="2"/>
+              <w:sz w:val="22"/>
+              <w:szCs w:val="24"/>
+              <w:lang w:val="en-US" w:eastAsia="zh-CN"/>
+              <w14:ligatures w14:val="standardContextual"/>
+            </w:rPr>
+          </w:pPr>
+          <w:r>
+            <w:rPr>
+              <w:noProof/>
+              <w:lang w:val="en-US"/>
+            </w:rPr>
+            <w:t>2.1.2</w:t>
+          </w:r>
+          <w:r>
+            <w:rPr>
+              <w:rFonts w:eastAsiaTheme="minorEastAsia" w:cstheme="minorBidi"/>
+              <w:noProof/>
+              <w:kern w:val="2"/>
+              <w:sz w:val="22"/>
+              <w:szCs w:val="24"/>
+              <w:lang w:val="en-US" w:eastAsia="zh-CN"/>
+              <w14:ligatures w14:val="standardContextual"/>
+            </w:rPr>
+            <w:tab/>
+          </w:r>
+          <w:r>
+            <w:rPr>
+              <w:noProof/>
+              <w:lang w:val="en-US"/>
+            </w:rPr>
+            <w:t>The Building of Data Path</w:t>
+          </w:r>
+          <w:r>
+            <w:rPr>
+              <w:noProof/>
+            </w:rPr>
+            <w:tab/>
+          </w:r>
+          <w:r>
+            <w:rPr>
+              <w:noProof/>
+            </w:rPr>
+            <w:fldChar w:fldCharType="begin"/>
+          </w:r>
+          <w:r>
+            <w:rPr>
+              <w:noProof/>
+            </w:rPr>
+            <w:instrText xml:space="preserve"> PAGEREF _Toc142056822 \h </w:instrText>
+          </w:r>
+          <w:r>
+            <w:rPr>
+              <w:noProof/>
+            </w:rPr>
+          </w:r>
+          <w:r>
+            <w:rPr>
+              <w:noProof/>
+            </w:rPr>
+            <w:fldChar w:fldCharType="separate"/>
+          </w:r>
+          <w:r>
+            <w:rPr>
+              <w:noProof/>
+            </w:rPr>
+            <w:t>4</w:t>
+          </w:r>
+          <w:r>
+            <w:rPr>
+              <w:noProof/>
+            </w:rPr>
+            <w:fldChar w:fldCharType="end"/>
+          </w:r>
+        </w:p>
+        <w:p>
+          <w:pPr>
+            <w:pStyle w:val="TOC3"/>
+            <w:tabs>
+              <w:tab w:val="left" w:pos="1470"/>
+              <w:tab w:val="right" w:leader="dot" w:pos="7360"/>
+            </w:tabs>
+            <w:rPr>
+              <w:rFonts w:eastAsiaTheme="minorEastAsia" w:cstheme="minorBidi"/>
+              <w:noProof/>
+              <w:kern w:val="2"/>
+              <w:sz w:val="22"/>
+              <w:szCs w:val="24"/>
+              <w:lang w:val="en-US" w:eastAsia="zh-CN"/>
+              <w14:ligatures w14:val="standardContextual"/>
+            </w:rPr>
+          </w:pPr>
+          <w:r>
+            <w:rPr>
+              <w:noProof/>
+              <w:lang w:val="en-US"/>
+            </w:rPr>
+            <w:t>2.1.3</w:t>
+          </w:r>
+          <w:r>
+            <w:rPr>
+              <w:rFonts w:eastAsiaTheme="minorEastAsia" w:cstheme="minorBidi"/>
+              <w:noProof/>
+              <w:kern w:val="2"/>
+              <w:sz w:val="22"/>
+              <w:szCs w:val="24"/>
+              <w:lang w:val="en-US" w:eastAsia="zh-CN"/>
+              <w14:ligatures w14:val="standardContextual"/>
+            </w:rPr>
+            <w:tab/>
+          </w:r>
+          <w:r>
+            <w:rPr>
+              <w:noProof/>
+              <w:lang w:val="en-US"/>
+            </w:rPr>
+            <w:t>The Building of Control Path</w:t>
+          </w:r>
+          <w:r>
+            <w:rPr>
+              <w:noProof/>
+            </w:rPr>
+            <w:tab/>
+          </w:r>
+          <w:r>
+            <w:rPr>
+              <w:noProof/>
+            </w:rPr>
+            <w:fldChar w:fldCharType="begin"/>
+          </w:r>
+          <w:r>
+            <w:rPr>
+              <w:noProof/>
+            </w:rPr>
+            <w:instrText xml:space="preserve"> PAGEREF _Toc142056823 \h </w:instrText>
+          </w:r>
+          <w:r>
+            <w:rPr>
+              <w:noProof/>
+            </w:rPr>
+          </w:r>
+          <w:r>
+            <w:rPr>
+              <w:noProof/>
+            </w:rPr>
+            <w:fldChar w:fldCharType="separate"/>
+          </w:r>
+          <w:r>
+            <w:rPr>
+              <w:noProof/>
+            </w:rPr>
+            <w:t>4</w:t>
           </w:r>
           <w:r>
             <w:rPr>
@@ -483,7 +717,7 @@
             <w:rPr>
               <w:noProof/>
             </w:rPr>
-            <w:t>1.2</w:t>
+            <w:t>2.2</w:t>
           </w:r>
           <w:r>
             <w:rPr>
@@ -520,7 +754,7 @@
             <w:rPr>
               <w:noProof/>
             </w:rPr>
-            <w:instrText xml:space="preserve"> PAGEREF _Toc141980717 \h </w:instrText>
+            <w:instrText xml:space="preserve"> PAGEREF _Toc142056824 \h </w:instrText>
           </w:r>
           <w:r>
             <w:rPr>
@@ -567,7 +801,7 @@
             <w:rPr>
               <w:noProof/>
             </w:rPr>
-            <w:t>1.2.1</w:t>
+            <w:t>2.2.1</w:t>
           </w:r>
           <w:r>
             <w:rPr>
@@ -603,7 +837,7 @@
             <w:rPr>
               <w:noProof/>
             </w:rPr>
-            <w:instrText xml:space="preserve"> PAGEREF _Toc141980718 \h </w:instrText>
+            <w:instrText xml:space="preserve"> PAGEREF _Toc142056825 \h </w:instrText>
           </w:r>
           <w:r>
             <w:rPr>
@@ -650,7 +884,7 @@
             <w:rPr>
               <w:noProof/>
             </w:rPr>
-            <w:t>1.2.2</w:t>
+            <w:t>2.2.2</w:t>
           </w:r>
           <w:r>
             <w:rPr>
@@ -686,7 +920,7 @@
             <w:rPr>
               <w:noProof/>
             </w:rPr>
-            <w:instrText xml:space="preserve"> PAGEREF _Toc141980719 \h </w:instrText>
+            <w:instrText xml:space="preserve"> PAGEREF _Toc142056826 \h </w:instrText>
           </w:r>
           <w:r>
             <w:rPr>
@@ -703,7 +937,7 @@
             <w:rPr>
               <w:noProof/>
             </w:rPr>
-            <w:t>4</w:t>
+            <w:t>5</w:t>
           </w:r>
           <w:r>
             <w:rPr>
@@ -733,7 +967,7 @@
             <w:rPr>
               <w:noProof/>
             </w:rPr>
-            <w:t>1.2.3</w:t>
+            <w:t>2.2.3</w:t>
           </w:r>
           <w:r>
             <w:rPr>
@@ -769,7 +1003,7 @@
             <w:rPr>
               <w:noProof/>
             </w:rPr>
-            <w:instrText xml:space="preserve"> PAGEREF _Toc141980720 \h </w:instrText>
+            <w:instrText xml:space="preserve"> PAGEREF _Toc142056827 \h </w:instrText>
           </w:r>
           <w:r>
             <w:rPr>
@@ -786,7 +1020,7 @@
             <w:rPr>
               <w:noProof/>
             </w:rPr>
-            <w:t>4</w:t>
+            <w:t>5</w:t>
           </w:r>
           <w:r>
             <w:rPr>
@@ -816,7 +1050,7 @@
             <w:rPr>
               <w:noProof/>
             </w:rPr>
-            <w:t>2</w:t>
+            <w:t>3</w:t>
           </w:r>
           <w:r>
             <w:rPr>
@@ -834,7 +1068,7 @@
             <w:rPr>
               <w:noProof/>
             </w:rPr>
-            <w:t>Appendices</w:t>
+            <w:t>Functional Description</w:t>
           </w:r>
           <w:r>
             <w:rPr>
@@ -852,7 +1086,7 @@
             <w:rPr>
               <w:noProof/>
             </w:rPr>
-            <w:instrText xml:space="preserve"> PAGEREF _Toc141980721 \h </w:instrText>
+            <w:instrText xml:space="preserve"> PAGEREF _Toc142056828 \h </w:instrText>
           </w:r>
           <w:r>
             <w:rPr>
@@ -869,7 +1103,7 @@
             <w:rPr>
               <w:noProof/>
             </w:rPr>
-            <w:t>4</w:t>
+            <w:t>5</w:t>
           </w:r>
           <w:r>
             <w:rPr>
@@ -899,8 +1133,9 @@
           <w:r>
             <w:rPr>
               <w:noProof/>
-            </w:rPr>
-            <w:t>2.1</w:t>
+              <w:lang w:eastAsia="zh-CN"/>
+            </w:rPr>
+            <w:t>3.1</w:t>
           </w:r>
           <w:r>
             <w:rPr>
@@ -918,8 +1153,9 @@
           <w:r>
             <w:rPr>
               <w:noProof/>
-            </w:rPr>
-            <w:t>Appendix 1: Support of Instruction Set</w:t>
+              <w:lang w:eastAsia="zh-CN"/>
+            </w:rPr>
+            <w:t>Files and Directory Structure</w:t>
           </w:r>
           <w:r>
             <w:rPr>
@@ -937,7 +1173,7 @@
             <w:rPr>
               <w:noProof/>
             </w:rPr>
-            <w:instrText xml:space="preserve"> PAGEREF _Toc141980722 \h </w:instrText>
+            <w:instrText xml:space="preserve"> PAGEREF _Toc142056829 \h </w:instrText>
           </w:r>
           <w:r>
             <w:rPr>
@@ -954,7 +1190,90 @@
             <w:rPr>
               <w:noProof/>
             </w:rPr>
+            <w:t>5</w:t>
+          </w:r>
+          <w:r>
+            <w:rPr>
+              <w:noProof/>
+            </w:rPr>
+            <w:fldChar w:fldCharType="end"/>
+          </w:r>
+        </w:p>
+        <w:p>
+          <w:pPr>
+            <w:pStyle w:val="TOC1"/>
+            <w:tabs>
+              <w:tab w:val="left" w:pos="840"/>
+              <w:tab w:val="right" w:leader="dot" w:pos="7360"/>
+            </w:tabs>
+            <w:rPr>
+              <w:rFonts w:eastAsiaTheme="minorEastAsia" w:cstheme="minorBidi"/>
+              <w:b w:val="0"/>
+              <w:noProof/>
+              <w:kern w:val="2"/>
+              <w:sz w:val="22"/>
+              <w:lang w:val="en-US" w:eastAsia="zh-CN"/>
+              <w14:ligatures w14:val="standardContextual"/>
+            </w:rPr>
+          </w:pPr>
+          <w:r>
+            <w:rPr>
+              <w:noProof/>
+            </w:rPr>
             <w:t>4</w:t>
+          </w:r>
+          <w:r>
+            <w:rPr>
+              <w:rFonts w:eastAsiaTheme="minorEastAsia" w:cstheme="minorBidi"/>
+              <w:b w:val="0"/>
+              <w:noProof/>
+              <w:kern w:val="2"/>
+              <w:sz w:val="22"/>
+              <w:lang w:val="en-US" w:eastAsia="zh-CN"/>
+              <w14:ligatures w14:val="standardContextual"/>
+            </w:rPr>
+            <w:tab/>
+          </w:r>
+          <w:r>
+            <w:rPr>
+              <w:noProof/>
+            </w:rPr>
+            <w:t>Appendices</w:t>
+          </w:r>
+          <w:r>
+            <w:rPr>
+              <w:noProof/>
+            </w:rPr>
+            <w:tab/>
+          </w:r>
+          <w:r>
+            <w:rPr>
+              <w:noProof/>
+            </w:rPr>
+            <w:fldChar w:fldCharType="begin"/>
+          </w:r>
+          <w:r>
+            <w:rPr>
+              <w:noProof/>
+            </w:rPr>
+            <w:instrText xml:space="preserve"> PAGEREF _Toc142056830 \h </w:instrText>
+          </w:r>
+          <w:r>
+            <w:rPr>
+              <w:noProof/>
+            </w:rPr>
+          </w:r>
+          <w:r>
+            <w:rPr>
+              <w:noProof/>
+            </w:rPr>
+            <w:fldChar w:fldCharType="separate"/>
+          </w:r>
+          <w:r>
+            <w:rPr>
+              <w:noProof/>
+            </w:rPr>
+            <w:t>6</w:t>
           </w:r>
           <w:r>
             <w:rPr>
@@ -985,7 +1304,7 @@
             <w:rPr>
               <w:noProof/>
             </w:rPr>
-            <w:t>2.3</w:t>
+            <w:t>4.1</w:t>
           </w:r>
           <w:r>
             <w:rPr>
@@ -1004,6 +1323,91 @@
             <w:rPr>
               <w:noProof/>
             </w:rPr>
+            <w:t>Appendix 1: Support of Instruction Set</w:t>
+          </w:r>
+          <w:r>
+            <w:rPr>
+              <w:noProof/>
+            </w:rPr>
+            <w:tab/>
+          </w:r>
+          <w:r>
+            <w:rPr>
+              <w:noProof/>
+            </w:rPr>
+            <w:fldChar w:fldCharType="begin"/>
+          </w:r>
+          <w:r>
+            <w:rPr>
+              <w:noProof/>
+            </w:rPr>
+            <w:instrText xml:space="preserve"> PAGEREF _Toc142056831 \h </w:instrText>
+          </w:r>
+          <w:r>
+            <w:rPr>
+              <w:noProof/>
+            </w:rPr>
+          </w:r>
+          <w:r>
+            <w:rPr>
+              <w:noProof/>
+            </w:rPr>
+            <w:fldChar w:fldCharType="separate"/>
+          </w:r>
+          <w:r>
+            <w:rPr>
+              <w:noProof/>
+            </w:rPr>
+            <w:t>6</w:t>
+          </w:r>
+          <w:r>
+            <w:rPr>
+              <w:noProof/>
+            </w:rPr>
+            <w:fldChar w:fldCharType="end"/>
+          </w:r>
+        </w:p>
+        <w:p>
+          <w:pPr>
+            <w:pStyle w:val="TOC2"/>
+            <w:tabs>
+              <w:tab w:val="left" w:pos="1050"/>
+              <w:tab w:val="right" w:leader="dot" w:pos="7360"/>
+            </w:tabs>
+            <w:rPr>
+              <w:rFonts w:eastAsiaTheme="minorEastAsia" w:cstheme="minorBidi"/>
+              <w:b w:val="0"/>
+              <w:noProof/>
+              <w:kern w:val="2"/>
+              <w:sz w:val="22"/>
+              <w:szCs w:val="24"/>
+              <w:lang w:val="en-US" w:eastAsia="zh-CN"/>
+              <w14:ligatures w14:val="standardContextual"/>
+            </w:rPr>
+          </w:pPr>
+          <w:r>
+            <w:rPr>
+              <w:noProof/>
+            </w:rPr>
+            <w:t>4.3</w:t>
+          </w:r>
+          <w:r>
+            <w:rPr>
+              <w:rFonts w:eastAsiaTheme="minorEastAsia" w:cstheme="minorBidi"/>
+              <w:b w:val="0"/>
+              <w:noProof/>
+              <w:kern w:val="2"/>
+              <w:sz w:val="22"/>
+              <w:szCs w:val="24"/>
+              <w:lang w:val="en-US" w:eastAsia="zh-CN"/>
+              <w14:ligatures w14:val="standardContextual"/>
+            </w:rPr>
+            <w:tab/>
+          </w:r>
+          <w:r>
+            <w:rPr>
+              <w:noProof/>
+            </w:rPr>
             <w:t>Appendix 2: Examples for Run</w:t>
           </w:r>
           <w:r>
@@ -1022,7 +1426,7 @@
             <w:rPr>
               <w:noProof/>
             </w:rPr>
-            <w:instrText xml:space="preserve"> PAGEREF _Toc141980723 \h </w:instrText>
+            <w:instrText xml:space="preserve"> PAGEREF _Toc142056832 \h </w:instrText>
           </w:r>
           <w:r>
             <w:rPr>
@@ -1039,7 +1443,7 @@
             <w:rPr>
               <w:noProof/>
             </w:rPr>
-            <w:t>7</w:t>
+            <w:t>8</w:t>
           </w:r>
           <w:r>
             <w:rPr>
@@ -1069,7 +1473,7 @@
             <w:rPr>
               <w:noProof/>
             </w:rPr>
-            <w:t>2.3.1</w:t>
+            <w:t>4.3.1</w:t>
           </w:r>
           <w:r>
             <w:rPr>
@@ -1105,7 +1509,7 @@
             <w:rPr>
               <w:noProof/>
             </w:rPr>
-            <w:instrText xml:space="preserve"> PAGEREF _Toc141980724 \h </w:instrText>
+            <w:instrText xml:space="preserve"> PAGEREF _Toc142056833 \h </w:instrText>
           </w:r>
           <w:r>
             <w:rPr>
@@ -1122,7 +1526,7 @@
             <w:rPr>
               <w:noProof/>
             </w:rPr>
-            <w:t>7</w:t>
+            <w:t>8</w:t>
           </w:r>
           <w:r>
             <w:rPr>
@@ -1152,7 +1556,7 @@
             <w:rPr>
               <w:noProof/>
             </w:rPr>
-            <w:t>2.3.2</w:t>
+            <w:t>4.3.2</w:t>
           </w:r>
           <w:r>
             <w:rPr>
@@ -1188,7 +1592,7 @@
             <w:rPr>
               <w:noProof/>
             </w:rPr>
-            <w:instrText xml:space="preserve"> PAGEREF _Toc141980725 \h </w:instrText>
+            <w:instrText xml:space="preserve"> PAGEREF _Toc142056834 \h </w:instrText>
           </w:r>
           <w:r>
             <w:rPr>
@@ -1205,7 +1609,7 @@
             <w:rPr>
               <w:noProof/>
             </w:rPr>
-            <w:t>7</w:t>
+            <w:t>8</w:t>
           </w:r>
           <w:r>
             <w:rPr>
@@ -1234,10 +1638,12 @@
       <w:pPr>
         <w:pStyle w:val="1"/>
       </w:pPr>
+      <w:bookmarkStart w:id="0" w:name="_Toc142056818"/>
       <w:r>
         <w:lastRenderedPageBreak/>
         <w:t>Preface</w:t>
       </w:r>
+      <w:bookmarkEnd w:id="0"/>
     </w:p>
     <w:p>
       <w:pPr>
@@ -1286,8 +1692,7 @@
       <w:pPr>
         <w:ind w:firstLine="400"/>
         <w:rPr>
-          <w:rFonts w:hint="eastAsia"/>
-          <w:lang w:eastAsia="zh-CN"/>
+          <w:lang w:val="en-US" w:eastAsia="zh-CN"/>
         </w:rPr>
       </w:pPr>
       <w:r>
@@ -1325,6 +1730,20 @@
         </w:rPr>
         <w:t>.</w:t>
       </w:r>
+      <w:r>
+        <w:rPr>
+          <w:lang w:eastAsia="zh-CN"/>
+        </w:rPr>
+        <w:t xml:space="preserve"> Please feel free to submit issue or pull request.</w:t>
+      </w:r>
+    </w:p>
+    <w:p>
+      <w:pPr>
+        <w:ind w:firstLine="0"/>
+        <w:rPr>
+          <w:lang w:eastAsia="zh-CN"/>
+        </w:rPr>
+      </w:pPr>
     </w:p>
     <w:p>
       <w:pPr>
@@ -1334,33 +1753,30 @@
           <w:numId w:val="2"/>
         </w:numPr>
       </w:pPr>
+      <w:bookmarkStart w:id="1" w:name="_Toc142056819"/>
       <w:r>
         <w:t>Hardware Design</w:t>
       </w:r>
+      <w:bookmarkEnd w:id="1"/>
     </w:p>
     <w:p>
       <w:pPr>
-        <w:pStyle w:val="Firstparagraph"/>
-      </w:pPr>
+        <w:pStyle w:val="2"/>
+      </w:pPr>
+      <w:bookmarkStart w:id="2" w:name="_Toc142056820"/>
+      <w:r>
+        <w:t xml:space="preserve">Basic Single Cycle </w:t>
+      </w:r>
+      <w:r>
+        <w:t>Implementation</w:t>
+      </w:r>
+      <w:bookmarkEnd w:id="2"/>
     </w:p>
     <w:p>
       <w:pPr>
-        <w:pStyle w:val="2"/>
-      </w:pPr>
-      <w:bookmarkStart w:id="0" w:name="_Toc141980715"/>
-      <w:r>
-        <w:t xml:space="preserve">Basic Single Cycle </w:t>
-      </w:r>
-      <w:r>
-        <w:t>Implementation</w:t>
-      </w:r>
-      <w:bookmarkEnd w:id="0"/>
-    </w:p>
-    <w:p>
-      <w:pPr>
         <w:pStyle w:val="3"/>
       </w:pPr>
-      <w:bookmarkStart w:id="1" w:name="_Toc141980716"/>
+      <w:bookmarkStart w:id="3" w:name="_Toc142056821"/>
       <w:proofErr w:type="spellStart"/>
       <w:r>
         <w:t>Deisng</w:t>
@@ -1369,7 +1785,7 @@
       <w:r>
         <w:t xml:space="preserve"> Diagram</w:t>
       </w:r>
-      <w:bookmarkEnd w:id="1"/>
+      <w:bookmarkEnd w:id="3"/>
     </w:p>
     <w:p>
       <w:pPr>
@@ -1396,10 +1812,10 @@
             <v:path o:extrusionok="f" gradientshapeok="t" o:connecttype="rect"/>
             <o:lock v:ext="edit" aspectratio="t"/>
           </v:shapetype>
-          <v:shape id="_x0000_i1027" type="#_x0000_t75" style="width:368.75pt;height:276.1pt" o:ole="">
+          <v:shape id="_x0000_i1025" type="#_x0000_t75" style="width:368.9pt;height:276.3pt" o:ole="">
             <v:imagedata r:id="rId10" o:title=""/>
           </v:shape>
-          <o:OLEObject Type="Embed" ProgID="Visio.Drawing.15" ShapeID="_x0000_i1027" DrawAspect="Content" ObjectID="_1752595370" r:id="rId11"/>
+          <o:OLEObject Type="Embed" ProgID="Visio.Drawing.15" ShapeID="_x0000_i1025" DrawAspect="Content" ObjectID="_1752690839" r:id="rId11"/>
         </w:object>
       </w:r>
     </w:p>
@@ -1432,13 +1848,25 @@
     </w:p>
     <w:p>
       <w:pPr>
-        <w:ind w:firstLine="0"/>
+        <w:ind w:firstLine="400"/>
         <w:rPr>
           <w:sz w:val="16"/>
           <w:szCs w:val="20"/>
           <w:lang w:val="en-US"/>
         </w:rPr>
       </w:pPr>
+      <w:r>
+        <w:t xml:space="preserve">The corresponding hash code is: </w:t>
+      </w:r>
+      <w:proofErr w:type="gramStart"/>
+      <w:r>
+        <w:rPr>
+          <w:color w:val="A6A6A6" w:themeColor="background1" w:themeShade="A6"/>
+          <w:szCs w:val="22"/>
+        </w:rPr>
+        <w:t>a7b05c264b7f45e27a81ddc02184c6dcee29fdf9</w:t>
+      </w:r>
+      <w:proofErr w:type="gramEnd"/>
     </w:p>
     <w:p>
       <w:pPr>
@@ -1474,6 +1902,178 @@
         </w:rPr>
         <w:t>, in which the hinted lines are signals of control path, while the others are signals of data path.</w:t>
       </w:r>
+    </w:p>
+    <w:p>
+      <w:pPr>
+        <w:pStyle w:val="3"/>
+        <w:rPr>
+          <w:lang w:val="en-US"/>
+        </w:rPr>
+      </w:pPr>
+      <w:bookmarkStart w:id="4" w:name="_Toc142056822"/>
+      <w:r>
+        <w:rPr>
+          <w:lang w:val="en-US"/>
+        </w:rPr>
+        <w:lastRenderedPageBreak/>
+        <w:t>The Build</w:t>
+      </w:r>
+      <w:r>
+        <w:rPr>
+          <w:lang w:val="en-US"/>
+        </w:rPr>
+        <w:t>ing</w:t>
+      </w:r>
+      <w:r>
+        <w:rPr>
+          <w:lang w:val="en-US"/>
+        </w:rPr>
+        <w:t xml:space="preserve"> of </w:t>
+      </w:r>
+      <w:r>
+        <w:rPr>
+          <w:rFonts w:hint="eastAsia"/>
+          <w:lang w:val="en-US"/>
+        </w:rPr>
+        <w:t>D</w:t>
+      </w:r>
+      <w:r>
+        <w:rPr>
+          <w:lang w:val="en-US"/>
+        </w:rPr>
+        <w:t>ata Path</w:t>
+      </w:r>
+      <w:bookmarkEnd w:id="4"/>
+    </w:p>
+    <w:p>
+      <w:pPr>
+        <w:ind w:firstLineChars="200" w:firstLine="400"/>
+        <w:rPr>
+          <w:lang w:val="en-US"/>
+        </w:rPr>
+      </w:pPr>
+      <w:r>
+        <w:rPr>
+          <w:lang w:val="en-US"/>
+        </w:rPr>
+        <w:t>A data path is a</w:t>
+      </w:r>
+      <w:r>
+        <w:rPr>
+          <w:lang w:val="en-US"/>
+        </w:rPr>
+        <w:t xml:space="preserve"> unit used to operate on or hold data within a processor. In the</w:t>
+      </w:r>
+      <w:r>
+        <w:rPr>
+          <w:rFonts w:hint="eastAsia"/>
+          <w:lang w:val="en-US"/>
+        </w:rPr>
+        <w:t xml:space="preserve"> </w:t>
+      </w:r>
+      <w:r>
+        <w:rPr>
+          <w:lang w:val="en-US"/>
+        </w:rPr>
+        <w:t xml:space="preserve">ISC-V implementation, the </w:t>
+      </w:r>
+      <w:proofErr w:type="spellStart"/>
+      <w:r>
+        <w:rPr>
+          <w:lang w:val="en-US"/>
+        </w:rPr>
+        <w:t>datapath</w:t>
+      </w:r>
+      <w:proofErr w:type="spellEnd"/>
+      <w:r>
+        <w:rPr>
+          <w:lang w:val="en-US"/>
+        </w:rPr>
+        <w:t xml:space="preserve"> elements include the</w:t>
+      </w:r>
+      <w:r>
+        <w:rPr>
+          <w:rFonts w:hint="eastAsia"/>
+          <w:lang w:val="en-US"/>
+        </w:rPr>
+        <w:t xml:space="preserve"> </w:t>
+      </w:r>
+      <w:r>
+        <w:rPr>
+          <w:lang w:val="en-US"/>
+        </w:rPr>
+        <w:t>instruc</w:t>
+      </w:r>
+      <w:r>
+        <w:rPr>
+          <w:lang w:val="en-US"/>
+        </w:rPr>
+        <w:t>tion and data memories, the register file, the ALU, and</w:t>
+      </w:r>
+      <w:r>
+        <w:rPr>
+          <w:rFonts w:hint="eastAsia"/>
+          <w:lang w:val="en-US"/>
+        </w:rPr>
+        <w:t xml:space="preserve"> </w:t>
+      </w:r>
+      <w:proofErr w:type="spellStart"/>
+      <w:r>
+        <w:rPr>
+          <w:lang w:val="en-US"/>
+        </w:rPr>
+        <w:t>dders</w:t>
+      </w:r>
+      <w:proofErr w:type="spellEnd"/>
+      <w:r>
+        <w:rPr>
+          <w:lang w:val="en-US"/>
+        </w:rPr>
+        <w:t>.</w:t>
+      </w:r>
+    </w:p>
+    <w:p>
+      <w:pPr>
+        <w:pStyle w:val="3"/>
+        <w:rPr>
+          <w:lang w:val="en-US"/>
+        </w:rPr>
+      </w:pPr>
+      <w:bookmarkStart w:id="5" w:name="_Toc142056823"/>
+      <w:r>
+        <w:rPr>
+          <w:rFonts w:hint="eastAsia"/>
+          <w:lang w:val="en-US"/>
+        </w:rPr>
+        <w:t>T</w:t>
+      </w:r>
+      <w:r>
+        <w:rPr>
+          <w:lang w:val="en-US"/>
+        </w:rPr>
+        <w:t>he Build</w:t>
+      </w:r>
+      <w:r>
+        <w:rPr>
+          <w:lang w:val="en-US"/>
+        </w:rPr>
+        <w:t>ing</w:t>
+      </w:r>
+      <w:r>
+        <w:rPr>
+          <w:lang w:val="en-US"/>
+        </w:rPr>
+        <w:t xml:space="preserve"> of Control Path</w:t>
+      </w:r>
+      <w:bookmarkEnd w:id="5"/>
+    </w:p>
+    <w:p>
+      <w:pPr>
+        <w:pStyle w:val="Firstparagraph"/>
+        <w:rPr>
+          <w:lang w:val="en-US"/>
+        </w:rPr>
+      </w:pPr>
     </w:p>
     <w:p>
       <w:pPr>
@@ -1483,9 +2083,8 @@
           <w:numId w:val="2"/>
         </w:numPr>
       </w:pPr>
-      <w:bookmarkStart w:id="2" w:name="_Toc141980717"/>
-      <w:r>
-        <w:lastRenderedPageBreak/>
+      <w:bookmarkStart w:id="6" w:name="_Toc142056824"/>
+      <w:r>
         <w:t xml:space="preserve">Basic </w:t>
       </w:r>
       <w:proofErr w:type="spellStart"/>
@@ -1496,7 +2095,7 @@
       <w:r>
         <w:t xml:space="preserve"> Implementation</w:t>
       </w:r>
-      <w:bookmarkEnd w:id="2"/>
+      <w:bookmarkEnd w:id="6"/>
     </w:p>
     <w:p>
       <w:pPr>
@@ -1506,112 +2105,1171 @@
           <w:numId w:val="2"/>
         </w:numPr>
       </w:pPr>
-      <w:bookmarkStart w:id="3" w:name="_Toc141980718"/>
+      <w:bookmarkStart w:id="7" w:name="_Toc142056825"/>
       <w:r>
         <w:t xml:space="preserve">Design </w:t>
       </w:r>
       <w:r>
         <w:t>Diagram</w:t>
-      </w:r>
-      <w:bookmarkEnd w:id="3"/>
-    </w:p>
-    <w:p>
-      <w:pPr>
-        <w:pStyle w:val="Firstparagraph"/>
-      </w:pPr>
-    </w:p>
-    <w:p>
-      <w:pPr>
-        <w:pStyle w:val="3"/>
-      </w:pPr>
-      <w:bookmarkStart w:id="4" w:name="_Toc141980719"/>
-      <w:r>
-        <w:t>Data Hazard: Forwarding or Bypass</w:t>
-      </w:r>
-      <w:bookmarkEnd w:id="4"/>
-    </w:p>
-    <w:p>
-      <w:pPr>
-        <w:ind w:firstLine="0"/>
-      </w:pPr>
-      <w:r>
-        <w:t>D</w:t>
-      </w:r>
-      <w:r>
-        <w:t>ata hazards are</w:t>
-      </w:r>
-      <w:r>
-        <w:rPr>
-          <w:rFonts w:hint="eastAsia"/>
-        </w:rPr>
-        <w:t xml:space="preserve"> </w:t>
-      </w:r>
-      <w:r>
-        <w:t>obstacles to pipelined execution.</w:t>
-      </w:r>
-    </w:p>
-    <w:p>
-      <w:pPr>
-        <w:pStyle w:val="3"/>
-      </w:pPr>
-      <w:bookmarkStart w:id="5" w:name="_Toc141980720"/>
-      <w:r>
-        <w:t>Control Hazard: Branch Prediction</w:t>
-      </w:r>
-      <w:bookmarkEnd w:id="5"/>
-    </w:p>
-    <w:p>
-      <w:pPr>
-        <w:ind w:firstLine="0"/>
-      </w:pPr>
-    </w:p>
-    <w:p>
-      <w:pPr>
-        <w:ind w:firstLine="0"/>
-      </w:pPr>
-    </w:p>
-    <w:p>
-      <w:pPr>
-        <w:pStyle w:val="1"/>
-      </w:pPr>
-      <w:bookmarkStart w:id="6" w:name="_Toc141980721"/>
-      <w:r>
-        <w:t>Appendices</w:t>
-      </w:r>
-      <w:bookmarkEnd w:id="6"/>
-    </w:p>
-    <w:p>
-      <w:pPr>
-        <w:pStyle w:val="2"/>
-      </w:pPr>
-      <w:bookmarkStart w:id="7" w:name="_Toc141980722"/>
-      <w:r>
-        <w:t xml:space="preserve">Appendix 1: </w:t>
-      </w:r>
-      <w:r>
-        <w:t>Support</w:t>
-      </w:r>
-      <w:r>
-        <w:t xml:space="preserve"> of Instruction Set</w:t>
       </w:r>
       <w:bookmarkEnd w:id="7"/>
     </w:p>
     <w:p>
       <w:pPr>
-        <w:ind w:firstLine="0"/>
-      </w:pPr>
-      <w:r>
-        <w:t>The regularity of opcode:</w:t>
+        <w:pStyle w:val="Firstparagraph"/>
+      </w:pPr>
+      <w:r>
+        <w:object w:dxaOrig="11491" w:dyaOrig="8160" w14:anchorId="5E3B0F2A">
+          <v:shape id="_x0000_i1029" type="#_x0000_t75" style="width:368.4pt;height:261.35pt" o:ole="">
+            <v:imagedata r:id="rId12" o:title=""/>
+          </v:shape>
+          <o:OLEObject Type="Embed" ProgID="Visio.Drawing.15" ShapeID="_x0000_i1029" DrawAspect="Content" ObjectID="_1752690840" r:id="rId13"/>
+        </w:object>
       </w:r>
     </w:p>
     <w:p>
       <w:pPr>
         <w:ind w:firstLine="0"/>
-      </w:pPr>
+        <w:jc w:val="center"/>
+        <w:rPr>
+          <w:sz w:val="16"/>
+          <w:szCs w:val="21"/>
+          <w:lang w:val="en-US"/>
+        </w:rPr>
+      </w:pPr>
+      <w:r>
+        <w:rPr>
+          <w:rFonts w:hint="eastAsia"/>
+          <w:sz w:val="16"/>
+          <w:szCs w:val="21"/>
+          <w:lang w:val="en-US"/>
+        </w:rPr>
+        <w:t>F</w:t>
+      </w:r>
+      <w:r>
+        <w:rPr>
+          <w:sz w:val="16"/>
+          <w:szCs w:val="21"/>
+          <w:lang w:val="en-US"/>
+        </w:rPr>
+        <w:t>igure 3.1 The basic pipelined implementation of CPU</w:t>
+      </w:r>
     </w:p>
     <w:p>
       <w:pPr>
+        <w:ind w:firstLineChars="200" w:firstLine="400"/>
+        <w:rPr>
+          <w:lang w:val="en-US"/>
+        </w:rPr>
+      </w:pPr>
+      <w:r>
+        <w:rPr>
+          <w:rFonts w:hint="eastAsia"/>
+          <w:lang w:val="en-US"/>
+        </w:rPr>
+        <w:t>T</w:t>
+      </w:r>
+      <w:r>
+        <w:rPr>
+          <w:lang w:val="en-US"/>
+        </w:rPr>
+        <w:t xml:space="preserve">he corresponding hash identifier is: </w:t>
+      </w:r>
+      <w:proofErr w:type="gramStart"/>
+      <w:r>
+        <w:rPr>
+          <w:color w:val="A6A6A6" w:themeColor="background1" w:themeShade="A6"/>
+          <w:szCs w:val="22"/>
+        </w:rPr>
+        <w:t>1d28ab2a485737b8bd90fa777fd550d5183b705c</w:t>
+      </w:r>
+      <w:proofErr w:type="gramEnd"/>
+    </w:p>
+    <w:p>
+      <w:pPr>
+        <w:ind w:firstLineChars="200" w:firstLine="400"/>
+        <w:rPr>
+          <w:lang w:val="en-US"/>
+        </w:rPr>
+      </w:pPr>
+      <w:r>
+        <w:rPr>
+          <w:rFonts w:hint="eastAsia"/>
+          <w:lang w:val="en-US"/>
+        </w:rPr>
+        <w:t>T</w:t>
+      </w:r>
+      <w:r>
+        <w:rPr>
+          <w:lang w:val="en-US"/>
+        </w:rPr>
+        <w:t xml:space="preserve">he figure above shows the implementation of the basic </w:t>
+      </w:r>
+      <w:r>
+        <w:rPr>
+          <w:lang w:val="en-US"/>
+        </w:rPr>
+        <w:t>pipelined</w:t>
+      </w:r>
+      <w:r>
+        <w:rPr>
+          <w:lang w:val="en-US"/>
+        </w:rPr>
+        <w:t xml:space="preserve"> </w:t>
+      </w:r>
+      <w:proofErr w:type="spellStart"/>
+      <w:r>
+        <w:rPr>
+          <w:lang w:val="en-US"/>
+        </w:rPr>
+        <w:t>cpu</w:t>
+      </w:r>
+      <w:proofErr w:type="spellEnd"/>
+      <w:r>
+        <w:rPr>
+          <w:lang w:val="en-US"/>
+        </w:rPr>
+        <w:t>, in which the hinted lines are signals of control path, while the others are signals of data path.</w:t>
+      </w:r>
+      <w:r>
+        <w:rPr>
+          <w:lang w:val="en-US"/>
+        </w:rPr>
+        <w:t xml:space="preserve"> Compared to the single cycle implementation, additional units are required, they are:</w:t>
+      </w:r>
+    </w:p>
+    <w:p>
+      <w:pPr>
+        <w:rPr>
+          <w:lang w:val="en-US"/>
+        </w:rPr>
+      </w:pPr>
+      <w:proofErr w:type="spellStart"/>
+      <w:r>
+        <w:rPr>
+          <w:rFonts w:hint="eastAsia"/>
+          <w:lang w:val="en-US"/>
+        </w:rPr>
+        <w:t>i</w:t>
+      </w:r>
+      <w:proofErr w:type="spellEnd"/>
+      <w:r>
+        <w:rPr>
+          <w:lang w:val="en-US"/>
+        </w:rPr>
+        <w:t xml:space="preserve">)  </w:t>
+      </w:r>
+      <w:r>
+        <w:rPr>
+          <w:lang w:val="en-US"/>
+        </w:rPr>
+        <w:tab/>
+      </w:r>
+      <w:r>
+        <w:rPr>
+          <w:lang w:val="en-US"/>
+        </w:rPr>
+        <w:t>4 r</w:t>
+      </w:r>
+      <w:r>
+        <w:rPr>
+          <w:lang w:val="en-US"/>
+        </w:rPr>
+        <w:t>egisters</w:t>
+      </w:r>
+      <w:r>
+        <w:rPr>
+          <w:lang w:val="en-US"/>
+        </w:rPr>
+        <w:t xml:space="preserve"> </w:t>
+      </w:r>
+      <w:r>
+        <w:rPr>
+          <w:lang w:val="en-US"/>
+        </w:rPr>
+        <w:t xml:space="preserve">for </w:t>
+      </w:r>
+      <w:r>
+        <w:rPr>
+          <w:lang w:val="en-US"/>
+        </w:rPr>
+        <w:t>pipelining</w:t>
+      </w:r>
+      <w:r>
+        <w:rPr>
+          <w:lang w:val="en-US"/>
+        </w:rPr>
+        <w:t>, named IF/ID, ID/EX, EX/MEM, MEM/WB</w:t>
+      </w:r>
+      <w:r>
+        <w:rPr>
+          <w:lang w:val="en-US"/>
+        </w:rPr>
+        <w:t xml:space="preserve">, </w:t>
+      </w:r>
+      <w:proofErr w:type="gramStart"/>
+      <w:r>
+        <w:rPr>
+          <w:lang w:val="en-US"/>
+        </w:rPr>
+        <w:t>separat</w:t>
+      </w:r>
+      <w:r>
+        <w:rPr>
+          <w:lang w:val="en-US"/>
+        </w:rPr>
+        <w:t>e</w:t>
+      </w:r>
+      <w:r>
+        <w:rPr>
+          <w:lang w:val="en-US"/>
+        </w:rPr>
+        <w:t>ly</w:t>
+      </w:r>
+      <w:r>
+        <w:rPr>
+          <w:lang w:val="en-US"/>
+        </w:rPr>
+        <w:t>;</w:t>
+      </w:r>
+      <w:proofErr w:type="gramEnd"/>
+    </w:p>
+    <w:p>
+      <w:pPr>
+        <w:rPr>
+          <w:lang w:val="en-US"/>
+        </w:rPr>
+      </w:pPr>
+      <w:r>
+        <w:rPr>
+          <w:rFonts w:hint="eastAsia"/>
+          <w:lang w:val="en-US"/>
+        </w:rPr>
+        <w:t>i</w:t>
+      </w:r>
+      <w:r>
+        <w:rPr>
+          <w:lang w:val="en-US"/>
+        </w:rPr>
+        <w:t>i)</w:t>
+      </w:r>
+      <w:r>
+        <w:rPr>
+          <w:lang w:val="en-US"/>
+        </w:rPr>
+        <w:tab/>
+      </w:r>
+      <w:r>
+        <w:rPr>
+          <w:lang w:val="en-US"/>
+        </w:rPr>
+        <w:t xml:space="preserve">Forwarding unit for </w:t>
+      </w:r>
+      <w:r>
+        <w:rPr>
+          <w:lang w:val="en-US"/>
+        </w:rPr>
+        <w:t xml:space="preserve">dealing with </w:t>
+      </w:r>
+      <w:r>
+        <w:rPr>
+          <w:lang w:val="en-US"/>
+        </w:rPr>
+        <w:t>data hazard</w:t>
+      </w:r>
+      <w:r>
+        <w:rPr>
+          <w:lang w:val="en-US"/>
+        </w:rPr>
+        <w:t xml:space="preserve"> introduced by </w:t>
+      </w:r>
+      <w:proofErr w:type="gramStart"/>
+      <w:r>
+        <w:rPr>
+          <w:lang w:val="en-US"/>
+        </w:rPr>
+        <w:t>pipelining</w:t>
+      </w:r>
+      <w:r>
+        <w:rPr>
+          <w:lang w:val="en-US"/>
+        </w:rPr>
+        <w:t>;</w:t>
+      </w:r>
+      <w:proofErr w:type="gramEnd"/>
+    </w:p>
+    <w:p>
+      <w:pPr>
+        <w:rPr>
+          <w:lang w:val="en-US"/>
+        </w:rPr>
+      </w:pPr>
+      <w:r>
+        <w:rPr>
+          <w:rFonts w:hint="eastAsia"/>
+          <w:lang w:val="en-US"/>
+        </w:rPr>
+        <w:t>i</w:t>
+      </w:r>
+      <w:r>
+        <w:rPr>
+          <w:lang w:val="en-US"/>
+        </w:rPr>
+        <w:t>ii)</w:t>
+      </w:r>
+      <w:r>
+        <w:rPr>
+          <w:lang w:val="en-US"/>
+        </w:rPr>
+        <w:tab/>
+      </w:r>
+      <w:r>
+        <w:rPr>
+          <w:lang w:val="en-US"/>
+        </w:rPr>
+        <w:t xml:space="preserve">Hazard detection unit for stalling the CPU in special </w:t>
+      </w:r>
+      <w:proofErr w:type="gramStart"/>
+      <w:r>
+        <w:rPr>
+          <w:lang w:val="en-US"/>
+        </w:rPr>
+        <w:t>cases;</w:t>
+      </w:r>
+      <w:proofErr w:type="gramEnd"/>
+    </w:p>
+    <w:p>
+      <w:pPr>
+        <w:rPr>
+          <w:lang w:val="en-US"/>
+        </w:rPr>
+      </w:pPr>
+      <w:r>
+        <w:rPr>
+          <w:rFonts w:hint="eastAsia"/>
+          <w:lang w:val="en-US"/>
+        </w:rPr>
+        <w:t>i</w:t>
+      </w:r>
+      <w:r>
+        <w:rPr>
+          <w:lang w:val="en-US"/>
+        </w:rPr>
+        <w:t>v)</w:t>
+      </w:r>
+      <w:r>
+        <w:rPr>
+          <w:lang w:val="en-US"/>
+        </w:rPr>
+        <w:tab/>
+        <w:t>Branch prediction unit for accelerating the CPU,</w:t>
+      </w:r>
+      <w:r>
+        <w:rPr>
+          <w:lang w:val="en-US"/>
+        </w:rPr>
+        <w:t xml:space="preserve"> which saves the operation </w:t>
+      </w:r>
+      <w:proofErr w:type="gramStart"/>
+      <w:r>
+        <w:rPr>
+          <w:lang w:val="en-US"/>
+        </w:rPr>
+        <w:t>cycles</w:t>
+      </w:r>
+      <w:r>
+        <w:rPr>
+          <w:lang w:val="en-US"/>
+        </w:rPr>
+        <w:t>;</w:t>
+      </w:r>
+      <w:proofErr w:type="gramEnd"/>
+    </w:p>
+    <w:p>
+      <w:pPr>
+        <w:rPr>
+          <w:lang w:val="en-US" w:eastAsia="zh-CN"/>
+        </w:rPr>
+      </w:pPr>
+      <w:r>
+        <w:rPr>
+          <w:rFonts w:hint="eastAsia"/>
+          <w:lang w:val="en-US"/>
+        </w:rPr>
+        <w:t>v</w:t>
+      </w:r>
+      <w:r>
+        <w:rPr>
+          <w:lang w:val="en-US"/>
+        </w:rPr>
+        <w:t>)</w:t>
+      </w:r>
+      <w:r>
+        <w:rPr>
+          <w:lang w:val="en-US"/>
+        </w:rPr>
+        <w:tab/>
+        <w:t xml:space="preserve">Forwarding unit for </w:t>
+      </w:r>
+      <w:proofErr w:type="spellStart"/>
+      <w:r>
+        <w:rPr>
+          <w:lang w:val="en-US"/>
+        </w:rPr>
+        <w:t>RegisterFile</w:t>
+      </w:r>
+      <w:proofErr w:type="spellEnd"/>
+      <w:r>
+        <w:rPr>
+          <w:lang w:val="en-US"/>
+        </w:rPr>
+        <w:t xml:space="preserve">, which </w:t>
+      </w:r>
+      <w:r>
+        <w:rPr>
+          <w:lang w:val="en-US" w:eastAsia="zh-CN"/>
+        </w:rPr>
+        <w:t>solve the read/write hazard of register.</w:t>
+      </w:r>
+    </w:p>
+    <w:p>
+      <w:pPr>
         <w:ind w:firstLine="0"/>
+        <w:rPr>
+          <w:lang w:val="en-US" w:eastAsia="zh-CN"/>
+        </w:rPr>
+      </w:pPr>
+    </w:p>
+    <w:p>
+      <w:pPr>
+        <w:ind w:firstLine="0"/>
+        <w:rPr>
+          <w:lang w:val="en-US"/>
+        </w:rPr>
+      </w:pPr>
+    </w:p>
+    <w:p>
+      <w:pPr>
+        <w:ind w:firstLine="0"/>
+        <w:rPr>
+          <w:lang w:val="en-US"/>
+        </w:rPr>
+      </w:pPr>
+    </w:p>
+    <w:p>
+      <w:pPr>
+        <w:ind w:firstLine="0"/>
+      </w:pPr>
+      <w:r>
+        <w:object w:dxaOrig="12690" w:dyaOrig="8986" w14:anchorId="72D440C1">
+          <v:shape id="_x0000_i1027" type="#_x0000_t75" style="width:367.95pt;height:260.4pt" o:ole="">
+            <v:imagedata r:id="rId14" o:title=""/>
+          </v:shape>
+          <o:OLEObject Type="Embed" ProgID="Visio.Drawing.15" ShapeID="_x0000_i1027" DrawAspect="Content" ObjectID="_1752690841" r:id="rId15"/>
+        </w:object>
+      </w:r>
+    </w:p>
+    <w:p>
+      <w:pPr>
+        <w:ind w:firstLine="0"/>
+        <w:rPr>
+          <w:lang w:val="en-US"/>
+        </w:rPr>
+      </w:pPr>
+    </w:p>
+    <w:p>
+      <w:pPr>
+        <w:pStyle w:val="3"/>
+      </w:pPr>
+      <w:bookmarkStart w:id="8" w:name="_Toc142056826"/>
+      <w:r>
+        <w:t>Data Hazard: Forwarding or Bypass</w:t>
+      </w:r>
+      <w:bookmarkEnd w:id="8"/>
+    </w:p>
+    <w:p>
+      <w:pPr>
+        <w:ind w:firstLineChars="200" w:firstLine="400"/>
+      </w:pPr>
+      <w:r>
+        <w:t>D</w:t>
+      </w:r>
+      <w:r>
+        <w:t>ata hazards are</w:t>
+      </w:r>
+      <w:r>
+        <w:rPr>
+          <w:rFonts w:hint="eastAsia"/>
+        </w:rPr>
+        <w:t xml:space="preserve"> </w:t>
+      </w:r>
+      <w:r>
+        <w:t>obstacles to pipelined execution.</w:t>
+      </w:r>
+      <w:r>
+        <w:t xml:space="preserve"> The method to deal with this issue is adding a forwarding unit, which forwarding the data in the</w:t>
+      </w:r>
+      <w:r>
+        <w:t xml:space="preserve"> previous</w:t>
+      </w:r>
+      <w:r>
+        <w:t xml:space="preserve"> data flow, such as </w:t>
+      </w:r>
+      <w:proofErr w:type="spellStart"/>
+      <w:r>
+        <w:t>alu_result</w:t>
+      </w:r>
+      <w:proofErr w:type="spellEnd"/>
+      <w:r>
+        <w:t>, or registered ones, to current execution cycle</w:t>
+      </w:r>
+      <w:r>
+        <w:t xml:space="preserve">, instead of waiting </w:t>
+      </w:r>
+      <w:r>
+        <w:t xml:space="preserve">for </w:t>
+      </w:r>
+      <w:r>
+        <w:t>the last instruction</w:t>
+      </w:r>
+      <w:r>
+        <w:t xml:space="preserve"> to</w:t>
+      </w:r>
+      <w:r>
+        <w:t xml:space="preserve"> writ</w:t>
+      </w:r>
+      <w:r>
+        <w:t>e</w:t>
+      </w:r>
+      <w:r>
+        <w:t xml:space="preserve"> back</w:t>
+      </w:r>
+      <w:r>
+        <w:t>.</w:t>
+      </w:r>
+    </w:p>
+    <w:p>
+      <w:pPr>
+        <w:pStyle w:val="3"/>
+      </w:pPr>
+      <w:bookmarkStart w:id="9" w:name="_Toc142056827"/>
+      <w:r>
+        <w:t>Control Hazard: Branch Prediction</w:t>
+      </w:r>
+      <w:bookmarkEnd w:id="9"/>
+    </w:p>
+    <w:p>
+      <w:pPr>
+        <w:ind w:firstLine="0"/>
+      </w:pPr>
+    </w:p>
+    <w:p>
+      <w:pPr>
+        <w:pStyle w:val="Firstparagraph"/>
+      </w:pPr>
+    </w:p>
+    <w:p>
+      <w:pPr>
+        <w:pStyle w:val="1"/>
+        <w:numPr>
+          <w:ilvl w:val="0"/>
+          <w:numId w:val="2"/>
+        </w:numPr>
+      </w:pPr>
+      <w:bookmarkStart w:id="10" w:name="_Toc142056828"/>
+      <w:r>
+        <w:t>Functional Description</w:t>
+      </w:r>
+      <w:bookmarkEnd w:id="10"/>
+    </w:p>
+    <w:p>
+      <w:pPr>
+        <w:pStyle w:val="2"/>
+        <w:numPr>
+          <w:ilvl w:val="1"/>
+          <w:numId w:val="2"/>
+        </w:numPr>
+        <w:rPr>
+          <w:lang w:eastAsia="zh-CN"/>
+        </w:rPr>
+      </w:pPr>
+      <w:bookmarkStart w:id="11" w:name="_Toc142056829"/>
+      <w:r>
+        <w:rPr>
+          <w:rFonts w:hint="eastAsia"/>
+          <w:lang w:eastAsia="zh-CN"/>
+        </w:rPr>
+        <w:t>F</w:t>
+      </w:r>
+      <w:r>
+        <w:rPr>
+          <w:lang w:eastAsia="zh-CN"/>
+        </w:rPr>
+        <w:t>iles and Directory Structure</w:t>
+      </w:r>
+      <w:bookmarkEnd w:id="11"/>
+    </w:p>
+    <w:p>
+      <w:pPr>
+        <w:ind w:firstLine="0"/>
+        <w:rPr>
+          <w:lang w:eastAsia="zh-CN"/>
+        </w:rPr>
+      </w:pPr>
+      <w:r>
+        <w:rPr>
+          <w:lang w:eastAsia="zh-CN"/>
+        </w:rPr>
+        <w:t xml:space="preserve">The figure below </w:t>
+      </w:r>
+      <w:r>
+        <w:rPr>
+          <w:lang w:eastAsia="zh-CN"/>
+        </w:rPr>
+        <w:t>shows the layout of the directories in the example system.</w:t>
+      </w:r>
+    </w:p>
+    <w:p>
+      <w:pPr>
+        <w:spacing w:beforeLines="50" w:before="120" w:line="240" w:lineRule="auto"/>
+        <w:ind w:firstLine="0"/>
+        <w:rPr>
+          <w:sz w:val="15"/>
+          <w:szCs w:val="20"/>
+          <w:lang w:eastAsia="zh-CN"/>
+        </w:rPr>
+      </w:pPr>
+      <w:r>
+        <w:rPr>
+          <w:rFonts w:hint="eastAsia"/>
+          <w:sz w:val="15"/>
+          <w:szCs w:val="20"/>
+          <w:lang w:eastAsia="zh-CN"/>
+        </w:rPr>
+        <w:t>&lt;</w:t>
+      </w:r>
+      <w:r>
+        <w:rPr>
+          <w:sz w:val="15"/>
+          <w:szCs w:val="20"/>
+          <w:lang w:eastAsia="zh-CN"/>
+        </w:rPr>
+        <w:t>home directory&gt;</w:t>
+      </w:r>
+      <w:r>
+        <w:rPr>
+          <w:sz w:val="15"/>
+          <w:szCs w:val="20"/>
+          <w:lang w:eastAsia="zh-CN"/>
+        </w:rPr>
+        <w:tab/>
+        <w:t>Local git directory.</w:t>
+      </w:r>
+    </w:p>
+    <w:p>
+      <w:pPr>
+        <w:spacing w:line="240" w:lineRule="auto"/>
+        <w:ind w:firstLine="0"/>
+        <w:rPr>
+          <w:sz w:val="15"/>
+          <w:szCs w:val="20"/>
+          <w:lang w:eastAsia="zh-CN"/>
+        </w:rPr>
+      </w:pPr>
+      <w:r>
+        <w:rPr>
+          <w:rFonts w:hint="eastAsia"/>
+          <w:sz w:val="15"/>
+          <w:szCs w:val="20"/>
+          <w:lang w:eastAsia="zh-CN"/>
+        </w:rPr>
+        <w:t>│</w:t>
+      </w:r>
+      <w:r>
+        <w:rPr>
+          <w:rFonts w:hint="eastAsia"/>
+          <w:sz w:val="15"/>
+          <w:szCs w:val="20"/>
+          <w:lang w:eastAsia="zh-CN"/>
+        </w:rPr>
+        <w:t xml:space="preserve">  clean.pl</w:t>
+      </w:r>
+      <w:r>
+        <w:rPr>
+          <w:sz w:val="15"/>
+          <w:szCs w:val="20"/>
+          <w:lang w:eastAsia="zh-CN"/>
+        </w:rPr>
+        <w:tab/>
+      </w:r>
+      <w:r>
+        <w:rPr>
+          <w:sz w:val="15"/>
+          <w:szCs w:val="20"/>
+          <w:lang w:eastAsia="zh-CN"/>
+        </w:rPr>
+        <w:tab/>
+        <w:t>Perl script for cleaning temporary files.</w:t>
+      </w:r>
+    </w:p>
+    <w:p>
+      <w:pPr>
+        <w:spacing w:line="240" w:lineRule="auto"/>
+        <w:ind w:firstLine="0"/>
+        <w:rPr>
+          <w:sz w:val="15"/>
+          <w:szCs w:val="20"/>
+          <w:lang w:eastAsia="zh-CN"/>
+        </w:rPr>
+      </w:pPr>
+      <w:r>
+        <w:rPr>
+          <w:rFonts w:hint="eastAsia"/>
+          <w:sz w:val="15"/>
+          <w:szCs w:val="20"/>
+          <w:lang w:eastAsia="zh-CN"/>
+        </w:rPr>
+        <w:t>├─</w:t>
+      </w:r>
+      <w:r>
+        <w:rPr>
+          <w:rFonts w:hint="eastAsia"/>
+          <w:sz w:val="15"/>
+          <w:szCs w:val="20"/>
+          <w:lang w:eastAsia="zh-CN"/>
+        </w:rPr>
+        <w:t>core</w:t>
+      </w:r>
+      <w:r>
+        <w:rPr>
+          <w:sz w:val="15"/>
+          <w:szCs w:val="20"/>
+          <w:lang w:eastAsia="zh-CN"/>
+        </w:rPr>
+        <w:t>/</w:t>
+      </w:r>
+      <w:r>
+        <w:rPr>
+          <w:sz w:val="15"/>
+          <w:szCs w:val="20"/>
+          <w:lang w:eastAsia="zh-CN"/>
+        </w:rPr>
+        <w:tab/>
+      </w:r>
+      <w:r>
+        <w:rPr>
+          <w:sz w:val="15"/>
+          <w:szCs w:val="20"/>
+          <w:lang w:eastAsia="zh-CN"/>
+        </w:rPr>
+        <w:tab/>
+        <w:t>The implementation of CPU core.</w:t>
+      </w:r>
+    </w:p>
+    <w:p>
+      <w:pPr>
+        <w:spacing w:line="240" w:lineRule="auto"/>
+        <w:ind w:firstLine="0"/>
+        <w:rPr>
+          <w:sz w:val="15"/>
+          <w:szCs w:val="20"/>
+          <w:lang w:eastAsia="zh-CN"/>
+        </w:rPr>
+      </w:pPr>
+      <w:r>
+        <w:rPr>
+          <w:rFonts w:hint="eastAsia"/>
+          <w:sz w:val="15"/>
+          <w:szCs w:val="20"/>
+          <w:lang w:eastAsia="zh-CN"/>
+        </w:rPr>
+        <w:t>│</w:t>
+      </w:r>
+      <w:r>
+        <w:rPr>
+          <w:rFonts w:hint="eastAsia"/>
+          <w:sz w:val="15"/>
+          <w:szCs w:val="20"/>
+          <w:lang w:eastAsia="zh-CN"/>
+        </w:rPr>
+        <w:t xml:space="preserve">  </w:t>
+      </w:r>
+      <w:r>
+        <w:rPr>
+          <w:rFonts w:hint="eastAsia"/>
+          <w:sz w:val="15"/>
+          <w:szCs w:val="20"/>
+          <w:lang w:eastAsia="zh-CN"/>
+        </w:rPr>
+        <w:t>├─</w:t>
+      </w:r>
+      <w:r>
+        <w:rPr>
+          <w:rFonts w:hint="eastAsia"/>
+          <w:sz w:val="15"/>
+          <w:szCs w:val="20"/>
+          <w:lang w:eastAsia="zh-CN"/>
+        </w:rPr>
+        <w:t>bench</w:t>
+      </w:r>
+      <w:r>
+        <w:rPr>
+          <w:sz w:val="15"/>
+          <w:szCs w:val="20"/>
+          <w:lang w:eastAsia="zh-CN"/>
+        </w:rPr>
+        <w:t>/</w:t>
+      </w:r>
+      <w:r>
+        <w:rPr>
+          <w:sz w:val="15"/>
+          <w:szCs w:val="20"/>
+          <w:lang w:eastAsia="zh-CN"/>
+        </w:rPr>
+        <w:tab/>
+        <w:t>Bench codes for CPU core.</w:t>
+      </w:r>
+    </w:p>
+    <w:p>
+      <w:pPr>
+        <w:spacing w:line="240" w:lineRule="auto"/>
+        <w:ind w:firstLine="0"/>
+        <w:rPr>
+          <w:sz w:val="15"/>
+          <w:szCs w:val="20"/>
+          <w:lang w:eastAsia="zh-CN"/>
+        </w:rPr>
+      </w:pPr>
+      <w:r>
+        <w:rPr>
+          <w:rFonts w:hint="eastAsia"/>
+          <w:sz w:val="15"/>
+          <w:szCs w:val="20"/>
+          <w:lang w:eastAsia="zh-CN"/>
+        </w:rPr>
+        <w:t>│</w:t>
+      </w:r>
+      <w:r>
+        <w:rPr>
+          <w:rFonts w:hint="eastAsia"/>
+          <w:sz w:val="15"/>
+          <w:szCs w:val="20"/>
+          <w:lang w:eastAsia="zh-CN"/>
+        </w:rPr>
+        <w:t xml:space="preserve">  </w:t>
+      </w:r>
+      <w:r>
+        <w:rPr>
+          <w:rFonts w:hint="eastAsia"/>
+          <w:sz w:val="15"/>
+          <w:szCs w:val="20"/>
+          <w:lang w:eastAsia="zh-CN"/>
+        </w:rPr>
+        <w:t>├─</w:t>
+      </w:r>
+      <w:proofErr w:type="spellStart"/>
+      <w:r>
+        <w:rPr>
+          <w:rFonts w:hint="eastAsia"/>
+          <w:sz w:val="15"/>
+          <w:szCs w:val="20"/>
+          <w:lang w:eastAsia="zh-CN"/>
+        </w:rPr>
+        <w:t>rtl</w:t>
+      </w:r>
+      <w:proofErr w:type="spellEnd"/>
+      <w:r>
+        <w:rPr>
+          <w:sz w:val="15"/>
+          <w:szCs w:val="20"/>
+          <w:lang w:eastAsia="zh-CN"/>
+        </w:rPr>
+        <w:t>/</w:t>
+      </w:r>
+      <w:r>
+        <w:rPr>
+          <w:sz w:val="15"/>
+          <w:szCs w:val="20"/>
+          <w:lang w:eastAsia="zh-CN"/>
+        </w:rPr>
+        <w:tab/>
+      </w:r>
+      <w:r>
+        <w:rPr>
+          <w:sz w:val="15"/>
+          <w:szCs w:val="20"/>
+          <w:lang w:eastAsia="zh-CN"/>
+        </w:rPr>
+        <w:tab/>
+        <w:t>RTL codes.</w:t>
+      </w:r>
+    </w:p>
+    <w:p>
+      <w:pPr>
+        <w:spacing w:line="240" w:lineRule="auto"/>
+        <w:ind w:firstLine="0"/>
+        <w:rPr>
+          <w:sz w:val="15"/>
+          <w:szCs w:val="20"/>
+          <w:lang w:eastAsia="zh-CN"/>
+        </w:rPr>
+      </w:pPr>
+      <w:r>
+        <w:rPr>
+          <w:rFonts w:hint="eastAsia"/>
+          <w:sz w:val="15"/>
+          <w:szCs w:val="20"/>
+          <w:lang w:eastAsia="zh-CN"/>
+        </w:rPr>
+        <w:lastRenderedPageBreak/>
+        <w:t>│</w:t>
+      </w:r>
+      <w:r>
+        <w:rPr>
+          <w:rFonts w:hint="eastAsia"/>
+          <w:sz w:val="15"/>
+          <w:szCs w:val="20"/>
+          <w:lang w:eastAsia="zh-CN"/>
+        </w:rPr>
+        <w:t xml:space="preserve">  </w:t>
+      </w:r>
+      <w:r>
+        <w:rPr>
+          <w:rFonts w:hint="eastAsia"/>
+          <w:sz w:val="15"/>
+          <w:szCs w:val="20"/>
+          <w:lang w:eastAsia="zh-CN"/>
+        </w:rPr>
+        <w:t>├─</w:t>
+      </w:r>
+      <w:r>
+        <w:rPr>
+          <w:rFonts w:hint="eastAsia"/>
+          <w:sz w:val="15"/>
+          <w:szCs w:val="20"/>
+          <w:lang w:eastAsia="zh-CN"/>
+        </w:rPr>
+        <w:t>sim</w:t>
+      </w:r>
+      <w:r>
+        <w:rPr>
+          <w:sz w:val="15"/>
+          <w:szCs w:val="20"/>
+          <w:lang w:eastAsia="zh-CN"/>
+        </w:rPr>
+        <w:t>/</w:t>
+      </w:r>
+      <w:r>
+        <w:rPr>
+          <w:sz w:val="15"/>
+          <w:szCs w:val="20"/>
+          <w:lang w:eastAsia="zh-CN"/>
+        </w:rPr>
+        <w:tab/>
+      </w:r>
+      <w:proofErr w:type="spellStart"/>
+      <w:r>
+        <w:rPr>
+          <w:sz w:val="15"/>
+          <w:szCs w:val="20"/>
+          <w:lang w:eastAsia="zh-CN"/>
+        </w:rPr>
+        <w:t>VCS+Verdi</w:t>
+      </w:r>
+      <w:proofErr w:type="spellEnd"/>
+      <w:r>
+        <w:rPr>
+          <w:sz w:val="15"/>
+          <w:szCs w:val="20"/>
+          <w:lang w:eastAsia="zh-CN"/>
+        </w:rPr>
+        <w:t xml:space="preserve"> simulation environment.</w:t>
+      </w:r>
+    </w:p>
+    <w:p>
+      <w:pPr>
+        <w:spacing w:line="240" w:lineRule="auto"/>
+        <w:ind w:firstLine="0"/>
+        <w:rPr>
+          <w:sz w:val="15"/>
+          <w:szCs w:val="20"/>
+          <w:lang w:eastAsia="zh-CN"/>
+        </w:rPr>
+      </w:pPr>
+      <w:r>
+        <w:rPr>
+          <w:rFonts w:hint="eastAsia"/>
+          <w:sz w:val="15"/>
+          <w:szCs w:val="20"/>
+          <w:lang w:eastAsia="zh-CN"/>
+        </w:rPr>
+        <w:t>│</w:t>
+      </w:r>
+      <w:r>
+        <w:rPr>
+          <w:rFonts w:hint="eastAsia"/>
+          <w:sz w:val="15"/>
+          <w:szCs w:val="20"/>
+          <w:lang w:eastAsia="zh-CN"/>
+        </w:rPr>
+        <w:t xml:space="preserve">  </w:t>
+      </w:r>
+      <w:r>
+        <w:rPr>
+          <w:rFonts w:hint="eastAsia"/>
+          <w:sz w:val="15"/>
+          <w:szCs w:val="20"/>
+          <w:lang w:eastAsia="zh-CN"/>
+        </w:rPr>
+        <w:t>└─</w:t>
+      </w:r>
+      <w:proofErr w:type="spellStart"/>
+      <w:r>
+        <w:rPr>
+          <w:rFonts w:hint="eastAsia"/>
+          <w:sz w:val="15"/>
+          <w:szCs w:val="20"/>
+          <w:lang w:eastAsia="zh-CN"/>
+        </w:rPr>
+        <w:t>vsim</w:t>
+      </w:r>
+      <w:proofErr w:type="spellEnd"/>
+      <w:r>
+        <w:rPr>
+          <w:sz w:val="15"/>
+          <w:szCs w:val="20"/>
+          <w:lang w:eastAsia="zh-CN"/>
+        </w:rPr>
+        <w:t>/</w:t>
+      </w:r>
+      <w:r>
+        <w:rPr>
+          <w:sz w:val="15"/>
+          <w:szCs w:val="20"/>
+          <w:lang w:eastAsia="zh-CN"/>
+        </w:rPr>
+        <w:tab/>
+      </w:r>
+      <w:proofErr w:type="spellStart"/>
+      <w:r>
+        <w:rPr>
+          <w:sz w:val="15"/>
+          <w:szCs w:val="20"/>
+          <w:lang w:eastAsia="zh-CN"/>
+        </w:rPr>
+        <w:t>Modelsim</w:t>
+      </w:r>
+      <w:proofErr w:type="spellEnd"/>
+      <w:r>
+        <w:rPr>
+          <w:sz w:val="15"/>
+          <w:szCs w:val="20"/>
+          <w:lang w:eastAsia="zh-CN"/>
+        </w:rPr>
+        <w:t xml:space="preserve"> simulation environment.</w:t>
+      </w:r>
+    </w:p>
+    <w:p>
+      <w:pPr>
+        <w:spacing w:afterLines="50" w:after="120" w:line="240" w:lineRule="auto"/>
+        <w:ind w:firstLine="0"/>
+        <w:rPr>
+          <w:sz w:val="15"/>
+          <w:szCs w:val="20"/>
+          <w:lang w:eastAsia="zh-CN"/>
+        </w:rPr>
+      </w:pPr>
+      <w:r>
+        <w:rPr>
+          <w:rFonts w:hint="eastAsia"/>
+          <w:sz w:val="15"/>
+          <w:szCs w:val="20"/>
+          <w:lang w:eastAsia="zh-CN"/>
+        </w:rPr>
+        <w:t>└─</w:t>
+      </w:r>
+      <w:r>
+        <w:rPr>
+          <w:rFonts w:hint="eastAsia"/>
+          <w:sz w:val="15"/>
+          <w:szCs w:val="20"/>
+          <w:lang w:eastAsia="zh-CN"/>
+        </w:rPr>
+        <w:t>docs</w:t>
+      </w:r>
+      <w:r>
+        <w:rPr>
+          <w:sz w:val="15"/>
+          <w:szCs w:val="20"/>
+          <w:lang w:eastAsia="zh-CN"/>
+        </w:rPr>
+        <w:t>/</w:t>
+      </w:r>
+      <w:r>
+        <w:rPr>
+          <w:sz w:val="15"/>
+          <w:szCs w:val="20"/>
+          <w:lang w:eastAsia="zh-CN"/>
+        </w:rPr>
+        <w:tab/>
+      </w:r>
+      <w:r>
+        <w:rPr>
+          <w:sz w:val="15"/>
+          <w:szCs w:val="20"/>
+          <w:lang w:eastAsia="zh-CN"/>
+        </w:rPr>
+        <w:tab/>
+        <w:t>Related documentation.</w:t>
+      </w:r>
+    </w:p>
+    <w:p>
+      <w:pPr>
+        <w:ind w:firstLine="0"/>
+      </w:pPr>
+    </w:p>
+    <w:p>
+      <w:pPr>
+        <w:pStyle w:val="1"/>
+      </w:pPr>
+      <w:bookmarkStart w:id="12" w:name="_Toc142056830"/>
+      <w:r>
+        <w:t>Appendices</w:t>
+      </w:r>
+      <w:bookmarkEnd w:id="12"/>
+    </w:p>
+    <w:p>
+      <w:pPr>
+        <w:pStyle w:val="2"/>
+      </w:pPr>
+      <w:bookmarkStart w:id="13" w:name="_Toc142056831"/>
+      <w:r>
+        <w:t xml:space="preserve">Appendix 1: </w:t>
+      </w:r>
+      <w:r>
+        <w:t>Support</w:t>
+      </w:r>
+      <w:r>
+        <w:t xml:space="preserve"> of Instruction Set</w:t>
+      </w:r>
+      <w:bookmarkEnd w:id="13"/>
+    </w:p>
+    <w:p>
+      <w:pPr>
+        <w:ind w:firstLineChars="200" w:firstLine="400"/>
+      </w:pPr>
+      <w:r>
+        <w:t>The regularity of opcode:</w:t>
+      </w:r>
+    </w:p>
+    <w:p>
+      <w:pPr>
+        <w:ind w:firstLine="0"/>
+      </w:pPr>
+    </w:p>
+    <w:p>
+      <w:pPr>
+        <w:ind w:firstLineChars="200" w:firstLine="400"/>
       </w:pPr>
       <w:r>
         <w:rPr>
@@ -2501,6 +4159,7 @@
             <w:pPr>
               <w:ind w:firstLine="0"/>
               <w:rPr>
+                <w:rFonts w:hint="eastAsia"/>
                 <w:sz w:val="16"/>
                 <w:szCs w:val="20"/>
                 <w:lang w:eastAsia="zh-CN"/>
@@ -6802,6 +8461,7 @@
             <w:pPr>
               <w:ind w:firstLine="0"/>
               <w:rPr>
+                <w:rFonts w:hint="eastAsia"/>
                 <w:sz w:val="16"/>
                 <w:szCs w:val="20"/>
                 <w:lang w:eastAsia="zh-CN"/>
@@ -6958,6 +8618,7 @@
             <w:pPr>
               <w:ind w:firstLine="0"/>
               <w:rPr>
+                <w:rFonts w:hint="eastAsia"/>
                 <w:sz w:val="16"/>
                 <w:szCs w:val="20"/>
                 <w:lang w:eastAsia="zh-CN"/>
@@ -11208,7 +12869,7 @@
       <w:pPr>
         <w:pStyle w:val="2"/>
       </w:pPr>
-      <w:bookmarkStart w:id="8" w:name="_Toc141980723"/>
+      <w:bookmarkStart w:id="14" w:name="_Toc142056832"/>
       <w:r>
         <w:lastRenderedPageBreak/>
         <w:t xml:space="preserve">Appendix 2: </w:t>
@@ -11216,13 +12877,13 @@
       <w:r>
         <w:t>Examples for Run</w:t>
       </w:r>
-      <w:bookmarkEnd w:id="8"/>
+      <w:bookmarkEnd w:id="14"/>
     </w:p>
     <w:p>
       <w:pPr>
         <w:pStyle w:val="3"/>
       </w:pPr>
-      <w:bookmarkStart w:id="9" w:name="_Toc141980724"/>
+      <w:bookmarkStart w:id="15" w:name="_Toc142056833"/>
       <w:r>
         <w:rPr>
           <w:rFonts w:hint="eastAsia"/>
@@ -11235,7 +12896,7 @@
       <w:r>
         <w:t>Add and Store.</w:t>
       </w:r>
-      <w:bookmarkEnd w:id="9"/>
+      <w:bookmarkEnd w:id="15"/>
     </w:p>
     <w:p>
       <w:pPr>
@@ -12467,7 +14128,7 @@
           <w:sz w:val="17"/>
           <w:szCs w:val="17"/>
         </w:rPr>
-        <w:t>16</w:t>
+        <w:t>8</w:t>
       </w:r>
       <w:r>
         <w:rPr>
@@ -12541,7 +14202,7 @@
           <w:numId w:val="2"/>
         </w:numPr>
       </w:pPr>
-      <w:bookmarkStart w:id="10" w:name="_Toc141980725"/>
+      <w:bookmarkStart w:id="16" w:name="_Toc142056834"/>
       <w:r>
         <w:rPr>
           <w:rFonts w:hint="eastAsia"/>
@@ -12557,7 +14218,7 @@
       <w:r>
         <w:t>.</w:t>
       </w:r>
-      <w:bookmarkEnd w:id="10"/>
+      <w:bookmarkEnd w:id="16"/>
     </w:p>
     <w:p>
       <w:pPr>
@@ -14310,7 +15971,7 @@
           <w:sz w:val="17"/>
           <w:szCs w:val="17"/>
         </w:rPr>
-        <w:t>16</w:t>
+        <w:t>8</w:t>
       </w:r>
       <w:r>
         <w:rPr>
@@ -14377,7 +16038,7 @@
       </w:pPr>
     </w:p>
     <w:sectPr>
-      <w:footerReference w:type="default" r:id="rId12"/>
+      <w:footerReference w:type="default" r:id="rId16"/>
       <w:pgSz w:w="11906" w:h="16838" w:code="9"/>
       <w:pgMar w:top="2211" w:right="2268" w:bottom="2211" w:left="2268" w:header="1701" w:footer="1701" w:gutter="0"/>
       <w:cols w:space="708"/>
@@ -14712,6 +16373,95 @@
     </w:lvl>
   </w:abstractNum>
   <w:abstractNum w:abstractNumId="10" w15:restartNumberingAfterBreak="0">
+    <w:nsid w:val="1E1C4A9F"/>
+    <w:multiLevelType w:val="hybridMultilevel"/>
+    <w:tmpl w:val="324C092A"/>
+    <w:lvl w:ilvl="0" w:tplc="0E3A37B2">
+      <w:start w:val="1"/>
+      <w:numFmt w:val="lowerRoman"/>
+      <w:lvlText w:val="%1."/>
+      <w:lvlJc w:val="left"/>
+      <w:pPr>
+        <w:ind w:left="1060" w:hanging="720"/>
+      </w:pPr>
+      <w:rPr>
+        <w:rFonts w:hint="default"/>
+      </w:rPr>
+    </w:lvl>
+    <w:lvl w:ilvl="1" w:tplc="04090019" w:tentative="1">
+      <w:start w:val="1"/>
+      <w:numFmt w:val="lowerLetter"/>
+      <w:lvlText w:val="%2)"/>
+      <w:lvlJc w:val="left"/>
+      <w:pPr>
+        <w:ind w:left="1220" w:hanging="440"/>
+      </w:pPr>
+    </w:lvl>
+    <w:lvl w:ilvl="2" w:tplc="0409001B" w:tentative="1">
+      <w:start w:val="1"/>
+      <w:numFmt w:val="lowerRoman"/>
+      <w:lvlText w:val="%3."/>
+      <w:lvlJc w:val="right"/>
+      <w:pPr>
+        <w:ind w:left="1660" w:hanging="440"/>
+      </w:pPr>
+    </w:lvl>
+    <w:lvl w:ilvl="3" w:tplc="0409000F" w:tentative="1">
+      <w:start w:val="1"/>
+      <w:numFmt w:val="decimal"/>
+      <w:lvlText w:val="%4."/>
+      <w:lvlJc w:val="left"/>
+      <w:pPr>
+        <w:ind w:left="2100" w:hanging="440"/>
+      </w:pPr>
+    </w:lvl>
+    <w:lvl w:ilvl="4" w:tplc="04090019" w:tentative="1">
+      <w:start w:val="1"/>
+      <w:numFmt w:val="lowerLetter"/>
+      <w:lvlText w:val="%5)"/>
+      <w:lvlJc w:val="left"/>
+      <w:pPr>
+        <w:ind w:left="2540" w:hanging="440"/>
+      </w:pPr>
+    </w:lvl>
+    <w:lvl w:ilvl="5" w:tplc="0409001B" w:tentative="1">
+      <w:start w:val="1"/>
+      <w:numFmt w:val="lowerRoman"/>
+      <w:lvlText w:val="%6."/>
+      <w:lvlJc w:val="right"/>
+      <w:pPr>
+        <w:ind w:left="2980" w:hanging="440"/>
+      </w:pPr>
+    </w:lvl>
+    <w:lvl w:ilvl="6" w:tplc="0409000F" w:tentative="1">
+      <w:start w:val="1"/>
+      <w:numFmt w:val="decimal"/>
+      <w:lvlText w:val="%7."/>
+      <w:lvlJc w:val="left"/>
+      <w:pPr>
+        <w:ind w:left="3420" w:hanging="440"/>
+      </w:pPr>
+    </w:lvl>
+    <w:lvl w:ilvl="7" w:tplc="04090019" w:tentative="1">
+      <w:start w:val="1"/>
+      <w:numFmt w:val="lowerLetter"/>
+      <w:lvlText w:val="%8)"/>
+      <w:lvlJc w:val="left"/>
+      <w:pPr>
+        <w:ind w:left="3860" w:hanging="440"/>
+      </w:pPr>
+    </w:lvl>
+    <w:lvl w:ilvl="8" w:tplc="0409001B" w:tentative="1">
+      <w:start w:val="1"/>
+      <w:numFmt w:val="lowerRoman"/>
+      <w:lvlText w:val="%9."/>
+      <w:lvlJc w:val="right"/>
+      <w:pPr>
+        <w:ind w:left="4300" w:hanging="440"/>
+      </w:pPr>
+    </w:lvl>
+  </w:abstractNum>
+  <w:abstractNum w:abstractNumId="11" w15:restartNumberingAfterBreak="0">
     <w:nsid w:val="2BD839E3"/>
     <w:multiLevelType w:val="multilevel"/>
     <w:tmpl w:val="A5CAB3EC"/>
@@ -14851,7 +16601,96 @@
       </w:rPr>
     </w:lvl>
   </w:abstractNum>
-  <w:abstractNum w:abstractNumId="11" w15:restartNumberingAfterBreak="0">
+  <w:abstractNum w:abstractNumId="12" w15:restartNumberingAfterBreak="0">
+    <w:nsid w:val="30795BD3"/>
+    <w:multiLevelType w:val="hybridMultilevel"/>
+    <w:tmpl w:val="2ABA9742"/>
+    <w:lvl w:ilvl="0" w:tplc="15468B5E">
+      <w:start w:val="1"/>
+      <w:numFmt w:val="lowerRoman"/>
+      <w:lvlText w:val="%1)"/>
+      <w:lvlJc w:val="left"/>
+      <w:pPr>
+        <w:ind w:left="1120" w:hanging="720"/>
+      </w:pPr>
+      <w:rPr>
+        <w:rFonts w:hint="default"/>
+      </w:rPr>
+    </w:lvl>
+    <w:lvl w:ilvl="1" w:tplc="04090019" w:tentative="1">
+      <w:start w:val="1"/>
+      <w:numFmt w:val="lowerLetter"/>
+      <w:lvlText w:val="%2)"/>
+      <w:lvlJc w:val="left"/>
+      <w:pPr>
+        <w:ind w:left="1280" w:hanging="440"/>
+      </w:pPr>
+    </w:lvl>
+    <w:lvl w:ilvl="2" w:tplc="0409001B" w:tentative="1">
+      <w:start w:val="1"/>
+      <w:numFmt w:val="lowerRoman"/>
+      <w:lvlText w:val="%3."/>
+      <w:lvlJc w:val="right"/>
+      <w:pPr>
+        <w:ind w:left="1720" w:hanging="440"/>
+      </w:pPr>
+    </w:lvl>
+    <w:lvl w:ilvl="3" w:tplc="0409000F" w:tentative="1">
+      <w:start w:val="1"/>
+      <w:numFmt w:val="decimal"/>
+      <w:lvlText w:val="%4."/>
+      <w:lvlJc w:val="left"/>
+      <w:pPr>
+        <w:ind w:left="2160" w:hanging="440"/>
+      </w:pPr>
+    </w:lvl>
+    <w:lvl w:ilvl="4" w:tplc="04090019" w:tentative="1">
+      <w:start w:val="1"/>
+      <w:numFmt w:val="lowerLetter"/>
+      <w:lvlText w:val="%5)"/>
+      <w:lvlJc w:val="left"/>
+      <w:pPr>
+        <w:ind w:left="2600" w:hanging="440"/>
+      </w:pPr>
+    </w:lvl>
+    <w:lvl w:ilvl="5" w:tplc="0409001B" w:tentative="1">
+      <w:start w:val="1"/>
+      <w:numFmt w:val="lowerRoman"/>
+      <w:lvlText w:val="%6."/>
+      <w:lvlJc w:val="right"/>
+      <w:pPr>
+        <w:ind w:left="3040" w:hanging="440"/>
+      </w:pPr>
+    </w:lvl>
+    <w:lvl w:ilvl="6" w:tplc="0409000F" w:tentative="1">
+      <w:start w:val="1"/>
+      <w:numFmt w:val="decimal"/>
+      <w:lvlText w:val="%7."/>
+      <w:lvlJc w:val="left"/>
+      <w:pPr>
+        <w:ind w:left="3480" w:hanging="440"/>
+      </w:pPr>
+    </w:lvl>
+    <w:lvl w:ilvl="7" w:tplc="04090019" w:tentative="1">
+      <w:start w:val="1"/>
+      <w:numFmt w:val="lowerLetter"/>
+      <w:lvlText w:val="%8)"/>
+      <w:lvlJc w:val="left"/>
+      <w:pPr>
+        <w:ind w:left="3920" w:hanging="440"/>
+      </w:pPr>
+    </w:lvl>
+    <w:lvl w:ilvl="8" w:tplc="0409001B" w:tentative="1">
+      <w:start w:val="1"/>
+      <w:numFmt w:val="lowerRoman"/>
+      <w:lvlText w:val="%9."/>
+      <w:lvlJc w:val="right"/>
+      <w:pPr>
+        <w:ind w:left="4360" w:hanging="440"/>
+      </w:pPr>
+    </w:lvl>
+  </w:abstractNum>
+  <w:abstractNum w:abstractNumId="13" w15:restartNumberingAfterBreak="0">
     <w:nsid w:val="5F6C7427"/>
     <w:multiLevelType w:val="multilevel"/>
     <w:tmpl w:val="12C44240"/>
@@ -14994,7 +16833,7 @@
       </w:rPr>
     </w:lvl>
   </w:abstractNum>
-  <w:abstractNum w:abstractNumId="12" w15:restartNumberingAfterBreak="0">
+  <w:abstractNum w:abstractNumId="14" w15:restartNumberingAfterBreak="0">
     <w:nsid w:val="6F9E5CAC"/>
     <w:multiLevelType w:val="multilevel"/>
     <w:tmpl w:val="E45E8E5C"/>
@@ -15134,14 +16973,103 @@
       </w:rPr>
     </w:lvl>
   </w:abstractNum>
+  <w:abstractNum w:abstractNumId="15" w15:restartNumberingAfterBreak="0">
+    <w:nsid w:val="716804E7"/>
+    <w:multiLevelType w:val="hybridMultilevel"/>
+    <w:tmpl w:val="5AD072E0"/>
+    <w:lvl w:ilvl="0" w:tplc="4DDAF966">
+      <w:start w:val="1"/>
+      <w:numFmt w:val="lowerRoman"/>
+      <w:lvlText w:val="%1."/>
+      <w:lvlJc w:val="left"/>
+      <w:pPr>
+        <w:ind w:left="1060" w:hanging="720"/>
+      </w:pPr>
+      <w:rPr>
+        <w:rFonts w:hint="default"/>
+      </w:rPr>
+    </w:lvl>
+    <w:lvl w:ilvl="1" w:tplc="04090019" w:tentative="1">
+      <w:start w:val="1"/>
+      <w:numFmt w:val="lowerLetter"/>
+      <w:lvlText w:val="%2)"/>
+      <w:lvlJc w:val="left"/>
+      <w:pPr>
+        <w:ind w:left="1220" w:hanging="440"/>
+      </w:pPr>
+    </w:lvl>
+    <w:lvl w:ilvl="2" w:tplc="0409001B" w:tentative="1">
+      <w:start w:val="1"/>
+      <w:numFmt w:val="lowerRoman"/>
+      <w:lvlText w:val="%3."/>
+      <w:lvlJc w:val="right"/>
+      <w:pPr>
+        <w:ind w:left="1660" w:hanging="440"/>
+      </w:pPr>
+    </w:lvl>
+    <w:lvl w:ilvl="3" w:tplc="0409000F" w:tentative="1">
+      <w:start w:val="1"/>
+      <w:numFmt w:val="decimal"/>
+      <w:lvlText w:val="%4."/>
+      <w:lvlJc w:val="left"/>
+      <w:pPr>
+        <w:ind w:left="2100" w:hanging="440"/>
+      </w:pPr>
+    </w:lvl>
+    <w:lvl w:ilvl="4" w:tplc="04090019" w:tentative="1">
+      <w:start w:val="1"/>
+      <w:numFmt w:val="lowerLetter"/>
+      <w:lvlText w:val="%5)"/>
+      <w:lvlJc w:val="left"/>
+      <w:pPr>
+        <w:ind w:left="2540" w:hanging="440"/>
+      </w:pPr>
+    </w:lvl>
+    <w:lvl w:ilvl="5" w:tplc="0409001B" w:tentative="1">
+      <w:start w:val="1"/>
+      <w:numFmt w:val="lowerRoman"/>
+      <w:lvlText w:val="%6."/>
+      <w:lvlJc w:val="right"/>
+      <w:pPr>
+        <w:ind w:left="2980" w:hanging="440"/>
+      </w:pPr>
+    </w:lvl>
+    <w:lvl w:ilvl="6" w:tplc="0409000F" w:tentative="1">
+      <w:start w:val="1"/>
+      <w:numFmt w:val="decimal"/>
+      <w:lvlText w:val="%7."/>
+      <w:lvlJc w:val="left"/>
+      <w:pPr>
+        <w:ind w:left="3420" w:hanging="440"/>
+      </w:pPr>
+    </w:lvl>
+    <w:lvl w:ilvl="7" w:tplc="04090019" w:tentative="1">
+      <w:start w:val="1"/>
+      <w:numFmt w:val="lowerLetter"/>
+      <w:lvlText w:val="%8)"/>
+      <w:lvlJc w:val="left"/>
+      <w:pPr>
+        <w:ind w:left="3860" w:hanging="440"/>
+      </w:pPr>
+    </w:lvl>
+    <w:lvl w:ilvl="8" w:tplc="0409001B" w:tentative="1">
+      <w:start w:val="1"/>
+      <w:numFmt w:val="lowerRoman"/>
+      <w:lvlText w:val="%9."/>
+      <w:lvlJc w:val="right"/>
+      <w:pPr>
+        <w:ind w:left="4300" w:hanging="440"/>
+      </w:pPr>
+    </w:lvl>
+  </w:abstractNum>
   <w:num w:numId="1" w16cid:durableId="794636577">
-    <w:abstractNumId w:val="10"/>
+    <w:abstractNumId w:val="11"/>
   </w:num>
   <w:num w:numId="2" w16cid:durableId="1932087236">
-    <w:abstractNumId w:val="11"/>
+    <w:abstractNumId w:val="13"/>
   </w:num>
   <w:num w:numId="3" w16cid:durableId="681124837">
-    <w:abstractNumId w:val="12"/>
+    <w:abstractNumId w:val="14"/>
   </w:num>
   <w:num w:numId="4" w16cid:durableId="746924751">
     <w:abstractNumId w:val="5"/>
@@ -15174,25 +17102,25 @@
     <w:abstractNumId w:val="0"/>
   </w:num>
   <w:num w:numId="14" w16cid:durableId="1696152337">
-    <w:abstractNumId w:val="11"/>
+    <w:abstractNumId w:val="13"/>
   </w:num>
   <w:num w:numId="15" w16cid:durableId="386225124">
-    <w:abstractNumId w:val="11"/>
+    <w:abstractNumId w:val="13"/>
   </w:num>
   <w:num w:numId="16" w16cid:durableId="1097292279">
-    <w:abstractNumId w:val="11"/>
+    <w:abstractNumId w:val="13"/>
   </w:num>
   <w:num w:numId="17" w16cid:durableId="260113422">
-    <w:abstractNumId w:val="11"/>
+    <w:abstractNumId w:val="13"/>
   </w:num>
   <w:num w:numId="18" w16cid:durableId="1765222511">
-    <w:abstractNumId w:val="11"/>
+    <w:abstractNumId w:val="13"/>
   </w:num>
   <w:num w:numId="19" w16cid:durableId="89588942">
-    <w:abstractNumId w:val="11"/>
+    <w:abstractNumId w:val="13"/>
   </w:num>
   <w:num w:numId="20" w16cid:durableId="1091467240">
-    <w:abstractNumId w:val="11"/>
+    <w:abstractNumId w:val="13"/>
     <w:lvlOverride w:ilvl="0">
       <w:startOverride w:val="1"/>
     </w:lvlOverride>
@@ -15222,7 +17150,7 @@
     </w:lvlOverride>
   </w:num>
   <w:num w:numId="21" w16cid:durableId="962536597">
-    <w:abstractNumId w:val="11"/>
+    <w:abstractNumId w:val="13"/>
     <w:lvlOverride w:ilvl="0">
       <w:startOverride w:val="1"/>
     </w:lvlOverride>
@@ -15250,6 +17178,15 @@
     <w:lvlOverride w:ilvl="8">
       <w:startOverride w:val="1"/>
     </w:lvlOverride>
+  </w:num>
+  <w:num w:numId="22" w16cid:durableId="281502089">
+    <w:abstractNumId w:val="12"/>
+  </w:num>
+  <w:num w:numId="23" w16cid:durableId="1896894630">
+    <w:abstractNumId w:val="15"/>
+  </w:num>
+  <w:num w:numId="24" w16cid:durableId="774859442">
+    <w:abstractNumId w:val="10"/>
   </w:num>
 </w:numbering>
 </file>
@@ -15637,7 +17574,7 @@
   <w:style w:type="paragraph" w:default="1" w:styleId="a">
     <w:name w:val="Normal"/>
     <w:qFormat/>
-    <w:rsid w:val="001B256B"/>
+    <w:rsid w:val="00392368"/>
     <w:pPr>
       <w:spacing w:line="312" w:lineRule="auto"/>
       <w:ind w:firstLine="340"/>
@@ -16197,6 +18134,16 @@
       <w:shd w:val="clear" w:color="auto" w:fill="E1DFDD"/>
     </w:rPr>
   </w:style>
+  <w:style w:type="paragraph" w:styleId="af">
+    <w:name w:val="List Paragraph"/>
+    <w:basedOn w:val="a"/>
+    <w:uiPriority w:val="34"/>
+    <w:qFormat/>
+    <w:rsid w:val="00665A46"/>
+    <w:pPr>
+      <w:ind w:firstLineChars="200" w:firstLine="420"/>
+    </w:pPr>
+  </w:style>
 </w:styles>
 </file>
 

</xml_diff>